<commit_message>
AMENDED WEBSITE AMENDED LOGIN FUNCTIONALITY DEVELOPED FORGOT PASSWORD FUNCTIONALITY
</commit_message>
<xml_diff>
--- a/Assignment 5/Masters Dissertation Referral Conditions.docx
+++ b/Assignment 5/Masters Dissertation Referral Conditions.docx
@@ -247,7 +247,15 @@
         <w:t>Expand on testing</w:t>
       </w:r>
       <w:r>
-        <w:t>, and produce relevant data that must be compiled and analysed by you in order to assess the quality of the deliverables</w:t>
+        <w:t xml:space="preserve">, and produce relevant data that must be compiled and </w:t>
+      </w:r>
+      <w:proofErr w:type="spellStart"/>
+      <w:r>
+        <w:t>analysed</w:t>
+      </w:r>
+      <w:proofErr w:type="spellEnd"/>
+      <w:r>
+        <w:t xml:space="preserve"> by you in order to assess the quality of the deliverables</w:t>
       </w:r>
     </w:p>
     <w:p>
@@ -276,8 +284,6 @@
       <w:r>
         <w:t>on of data, automated processes, and audit trail.</w:t>
       </w:r>
-      <w:bookmarkStart w:id="0" w:name="_GoBack"/>
-      <w:bookmarkEnd w:id="0"/>
     </w:p>
     <w:p/>
     <w:p>
@@ -311,6 +317,9 @@
       <w:r>
         <w:t>er and submit a service request</w:t>
       </w:r>
+      <w:r>
+        <w:t xml:space="preserve"> - DONE</w:t>
+      </w:r>
     </w:p>
     <w:p>
       <w:pPr>
@@ -341,6 +350,9 @@
       <w:r>
         <w:t>elop a reset password facility</w:t>
       </w:r>
+      <w:r>
+        <w:t xml:space="preserve"> - DONE</w:t>
+      </w:r>
     </w:p>
     <w:p>
       <w:pPr>
@@ -353,6 +365,28 @@
       <w:r>
         <w:t>Develop a document management facility</w:t>
       </w:r>
+    </w:p>
+    <w:p>
+      <w:pPr>
+        <w:pStyle w:val="ListParagraph"/>
+        <w:numPr>
+          <w:ilvl w:val="0"/>
+          <w:numId w:val="2"/>
+        </w:numPr>
+      </w:pPr>
+      <w:r>
+        <w:t xml:space="preserve">Develop a </w:t>
+      </w:r>
+      <w:proofErr w:type="spellStart"/>
+      <w:r>
+        <w:t>ServerProxy</w:t>
+      </w:r>
+      <w:proofErr w:type="spellEnd"/>
+      <w:r>
+        <w:t xml:space="preserve"> to ensure security</w:t>
+      </w:r>
+      <w:bookmarkStart w:id="0" w:name="_GoBack"/>
+      <w:bookmarkEnd w:id="0"/>
     </w:p>
     <w:sectPr>
       <w:pgSz w:w="12240" w:h="15840"/>

</xml_diff>

<commit_message>
UPDATE SECURITY & EMPLOYEE GUI
</commit_message>
<xml_diff>
--- a/Assignment 5/Masters Dissertation Referral Conditions.docx
+++ b/Assignment 5/Masters Dissertation Referral Conditions.docx
@@ -354,99 +354,105 @@
         <w:t>er and submit a service request</w:t>
       </w:r>
       <w:r>
-        <w:t xml:space="preserve"> – NEEDS SOME WORK</w:t>
-      </w:r>
-    </w:p>
-    <w:p>
-      <w:pPr>
-        <w:pStyle w:val="ListParagraph"/>
-        <w:numPr>
-          <w:ilvl w:val="0"/>
-          <w:numId w:val="2"/>
-        </w:numPr>
-      </w:pPr>
-      <w:r>
-        <w:t>Develop a home screen that provides a live f</w:t>
-      </w:r>
-      <w:r>
-        <w:t>eed of the tenancies and leases</w:t>
-      </w:r>
-      <w:r>
-        <w:t xml:space="preserve"> - DONE</w:t>
-      </w:r>
-    </w:p>
-    <w:p>
-      <w:pPr>
-        <w:pStyle w:val="ListParagraph"/>
-        <w:numPr>
-          <w:ilvl w:val="0"/>
-          <w:numId w:val="2"/>
-        </w:numPr>
-      </w:pPr>
-      <w:r>
-        <w:t>Dev</w:t>
-      </w:r>
-      <w:r>
-        <w:t>elop a reset password facility</w:t>
-      </w:r>
-      <w:r>
-        <w:t xml:space="preserve"> - DONE</w:t>
-      </w:r>
-    </w:p>
-    <w:p>
-      <w:pPr>
-        <w:pStyle w:val="ListParagraph"/>
-        <w:numPr>
-          <w:ilvl w:val="0"/>
-          <w:numId w:val="2"/>
-        </w:numPr>
-      </w:pPr>
-      <w:r>
-        <w:t>Develop a document management facility</w:t>
-      </w:r>
-    </w:p>
-    <w:p>
-      <w:pPr>
-        <w:pStyle w:val="ListParagraph"/>
-        <w:numPr>
-          <w:ilvl w:val="0"/>
-          <w:numId w:val="2"/>
-        </w:numPr>
-      </w:pPr>
-      <w:r>
-        <w:t xml:space="preserve">Develop a </w:t>
-      </w:r>
-      <w:proofErr w:type="spellStart"/>
-      <w:r>
-        <w:t>ServerProxy</w:t>
-      </w:r>
-      <w:proofErr w:type="spellEnd"/>
-      <w:r>
-        <w:t xml:space="preserve"> to ensure security</w:t>
-      </w:r>
-      <w:r>
-        <w:t xml:space="preserve"> </w:t>
-      </w:r>
-      <w:r>
-        <w:t>–</w:t>
-      </w:r>
-      <w:r>
-        <w:t xml:space="preserve"> DONE</w:t>
-      </w:r>
-    </w:p>
-    <w:p>
-      <w:pPr>
-        <w:pStyle w:val="ListParagraph"/>
-        <w:numPr>
-          <w:ilvl w:val="0"/>
-          <w:numId w:val="2"/>
-        </w:numPr>
-      </w:pPr>
-      <w:r>
-        <w:t>Implement some of the GUI</w:t>
+        <w:t xml:space="preserve"> – NEEDS</w:t>
       </w:r>
       <w:bookmarkStart w:id="0" w:name="_GoBack"/>
       <w:bookmarkEnd w:id="0"/>
+      <w:r>
+        <w:t xml:space="preserve"> SOME WORK</w:t>
+      </w:r>
+    </w:p>
+    <w:p>
+      <w:pPr>
+        <w:pStyle w:val="ListParagraph"/>
+        <w:numPr>
+          <w:ilvl w:val="0"/>
+          <w:numId w:val="2"/>
+        </w:numPr>
+      </w:pPr>
+      <w:r>
+        <w:t>Develop a home screen that provides a live f</w:t>
+      </w:r>
+      <w:r>
+        <w:t>eed of the tenancies and leases</w:t>
+      </w:r>
+      <w:r>
+        <w:t xml:space="preserve"> - DONE</w:t>
+      </w:r>
+    </w:p>
+    <w:p>
+      <w:pPr>
+        <w:pStyle w:val="ListParagraph"/>
+        <w:numPr>
+          <w:ilvl w:val="0"/>
+          <w:numId w:val="2"/>
+        </w:numPr>
+      </w:pPr>
+      <w:r>
+        <w:t>Dev</w:t>
+      </w:r>
+      <w:r>
+        <w:t>elop a reset password facility</w:t>
+      </w:r>
+      <w:r>
+        <w:t xml:space="preserve"> - DONE</w:t>
+      </w:r>
+    </w:p>
+    <w:p>
+      <w:pPr>
+        <w:pStyle w:val="ListParagraph"/>
+        <w:numPr>
+          <w:ilvl w:val="0"/>
+          <w:numId w:val="2"/>
+        </w:numPr>
+      </w:pPr>
+      <w:r>
+        <w:t>Develop a document management facility</w:t>
+      </w:r>
+    </w:p>
+    <w:p>
+      <w:pPr>
+        <w:pStyle w:val="ListParagraph"/>
+        <w:numPr>
+          <w:ilvl w:val="0"/>
+          <w:numId w:val="2"/>
+        </w:numPr>
+      </w:pPr>
+      <w:r>
+        <w:t xml:space="preserve">Develop a </w:t>
+      </w:r>
+      <w:proofErr w:type="spellStart"/>
+      <w:r>
+        <w:t>ServerProxy</w:t>
+      </w:r>
+      <w:proofErr w:type="spellEnd"/>
+      <w:r>
+        <w:t xml:space="preserve"> to ensure security</w:t>
+      </w:r>
+      <w:r>
+        <w:t xml:space="preserve"> </w:t>
+      </w:r>
+      <w:r>
+        <w:t>–</w:t>
+      </w:r>
+      <w:r>
+        <w:t xml:space="preserve"> DONE</w:t>
+      </w:r>
+    </w:p>
+    <w:p>
+      <w:pPr>
+        <w:pStyle w:val="ListParagraph"/>
+        <w:numPr>
+          <w:ilvl w:val="0"/>
+          <w:numId w:val="2"/>
+        </w:numPr>
+      </w:pPr>
+      <w:r>
+        <w:t>Implement some of the GUI</w:t>
+      </w:r>
+      <w:r>
+        <w:t xml:space="preserve"> - DONE</w:t>
+      </w:r>
     </w:p>
     <w:sectPr>
       <w:pgSz w:w="12240" w:h="15840"/>

</xml_diff>